<commit_message>
getting better, including xelatex support
</commit_message>
<xml_diff>
--- a/templates/iclc2015.docx
+++ b/templates/iclc2015.docx
@@ -280,7 +280,13 @@
         <w:rPr>
           <w:i/>
         </w:rPr>
-        <w:t>Figure 1. A descriptive caption should be given for all figures, understandable without reference to the rest of the article.</w:t>
+        <w:t xml:space="preserve">Figure 1. A descriptive caption should be given for all figures, understandable without reference to the rest of the article. </w:t>
+      </w:r>
+      <w:r>
+        <w:rPr>
+          <w:i/>
+        </w:rPr>
+        <w:t>They should be placed underneath the figure.</w:t>
       </w:r>
     </w:p>
     <w:p>
@@ -934,6 +940,24 @@
   </w:style>
   <w:style w:type="paragraph" w:styleId="Quotations">
     <w:name w:val="Quotations"/>
+    <w:basedOn w:val="Normal"/>
+    <w:pPr/>
+    <w:rPr/>
+  </w:style>
+  <w:style w:type="paragraph" w:styleId="Addressee">
+    <w:name w:val="Addressee"/>
+    <w:basedOn w:val="Normal"/>
+    <w:pPr/>
+    <w:rPr/>
+  </w:style>
+  <w:style w:type="paragraph" w:styleId="HorizontalLine">
+    <w:name w:val="Horizontal Line"/>
+    <w:basedOn w:val="Normal"/>
+    <w:pPr/>
+    <w:rPr/>
+  </w:style>
+  <w:style w:type="paragraph" w:styleId="HeaderLeft">
+    <w:name w:val="Header Left"/>
     <w:basedOn w:val="Normal"/>
     <w:pPr/>
     <w:rPr/>

</xml_diff>